<commit_message>
cambios en las funcionalidades y en grafica
</commit_message>
<xml_diff>
--- a/00RecidentEvil/Requerimientos para la Interfaz de Control de Temperaturas y Humedad.docx
+++ b/00RecidentEvil/Requerimientos para la Interfaz de Control de Temperaturas y Humedad.docx
@@ -1,6 +1,6 @@
 
 <file path=word/document.xml><?xml version="1.0" encoding="utf-8"?>
-<w:document xmlns:wpc="http://schemas.microsoft.com/office/word/2010/wordprocessingCanvas" xmlns:cx="http://schemas.microsoft.com/office/drawing/2014/chartex" xmlns:cx1="http://schemas.microsoft.com/office/drawing/2015/9/8/chartex" xmlns:cx2="http://schemas.microsoft.com/office/drawing/2015/10/21/chartex" xmlns:cx3="http://schemas.microsoft.com/office/drawing/2016/5/9/chartex" xmlns:cx4="http://schemas.microsoft.com/office/drawing/2016/5/10/chartex" xmlns:cx5="http://schemas.microsoft.com/office/drawing/2016/5/11/chartex" xmlns:cx6="http://schemas.microsoft.com/office/drawing/2016/5/12/chartex" xmlns:cx7="http://schemas.microsoft.com/office/drawing/2016/5/13/chartex" xmlns:cx8="http://schemas.microsoft.com/office/drawing/2016/5/14/chartex" xmlns:mc="http://schemas.openxmlformats.org/markup-compatibility/2006" xmlns:aink="http://schemas.microsoft.com/office/drawing/2016/ink" xmlns:am3d="http://schemas.microsoft.com/office/drawing/2017/model3d" xmlns:o="urn:schemas-microsoft-com:office:office" xmlns:oel="http://schemas.microsoft.com/office/2019/extlst" xmlns:r="http://schemas.openxmlformats.org/officeDocument/2006/relationships" xmlns:m="http://schemas.openxmlformats.org/officeDocument/2006/math" xmlns:v="urn:schemas-microsoft-com:vml" xmlns:wp14="http://schemas.microsoft.com/office/word/2010/wordprocessingDrawing" xmlns:wp="http://schemas.openxmlformats.org/drawingml/2006/wordprocessingDrawing" xmlns:w10="urn:schemas-microsoft-com:office:word" xmlns:w="http://schemas.openxmlformats.org/wordprocessingml/2006/main" xmlns:w14="http://schemas.microsoft.com/office/word/2010/wordml" xmlns:w15="http://schemas.microsoft.com/office/word/2012/wordml" xmlns:w16cex="http://schemas.microsoft.com/office/word/2018/wordml/cex" xmlns:w16cid="http://schemas.microsoft.com/office/word/2016/wordml/cid" xmlns:w16="http://schemas.microsoft.com/office/word/2018/wordml" xmlns:w16sdtdh="http://schemas.microsoft.com/office/word/2020/wordml/sdtdatahash" xmlns:w16se="http://schemas.microsoft.com/office/word/2015/wordml/symex" xmlns:wpg="http://schemas.microsoft.com/office/word/2010/wordprocessingGroup" xmlns:wpi="http://schemas.microsoft.com/office/word/2010/wordprocessingInk" xmlns:wne="http://schemas.microsoft.com/office/word/2006/wordml" xmlns:wps="http://schemas.microsoft.com/office/word/2010/wordprocessingShape" mc:Ignorable="w14 w15 w16se w16cid w16 w16cex w16sdtdh wp14">
+<w:document xmlns:wpc="http://schemas.microsoft.com/office/word/2010/wordprocessingCanvas" xmlns:cx="http://schemas.microsoft.com/office/drawing/2014/chartex" xmlns:cx1="http://schemas.microsoft.com/office/drawing/2015/9/8/chartex" xmlns:cx2="http://schemas.microsoft.com/office/drawing/2015/10/21/chartex" xmlns:cx3="http://schemas.microsoft.com/office/drawing/2016/5/9/chartex" xmlns:cx4="http://schemas.microsoft.com/office/drawing/2016/5/10/chartex" xmlns:cx5="http://schemas.microsoft.com/office/drawing/2016/5/11/chartex" xmlns:cx6="http://schemas.microsoft.com/office/drawing/2016/5/12/chartex" xmlns:cx7="http://schemas.microsoft.com/office/drawing/2016/5/13/chartex" xmlns:cx8="http://schemas.microsoft.com/office/drawing/2016/5/14/chartex" xmlns:mc="http://schemas.openxmlformats.org/markup-compatibility/2006" xmlns:aink="http://schemas.microsoft.com/office/drawing/2016/ink" xmlns:am3d="http://schemas.microsoft.com/office/drawing/2017/model3d" xmlns:o="urn:schemas-microsoft-com:office:office" xmlns:oel="http://schemas.microsoft.com/office/2019/extlst" xmlns:r="http://schemas.openxmlformats.org/officeDocument/2006/relationships" xmlns:m="http://schemas.openxmlformats.org/officeDocument/2006/math" xmlns:v="urn:schemas-microsoft-com:vml" xmlns:wp14="http://schemas.microsoft.com/office/word/2010/wordprocessingDrawing" xmlns:wp="http://schemas.openxmlformats.org/drawingml/2006/wordprocessingDrawing" xmlns:w10="urn:schemas-microsoft-com:office:word" xmlns:w="http://schemas.openxmlformats.org/wordprocessingml/2006/main" xmlns:w14="http://schemas.microsoft.com/office/word/2010/wordml" xmlns:w15="http://schemas.microsoft.com/office/word/2012/wordml" xmlns:w16cex="http://schemas.microsoft.com/office/word/2018/wordml/cex" xmlns:w16cid="http://schemas.microsoft.com/office/word/2016/wordml/cid" xmlns:w16="http://schemas.microsoft.com/office/word/2018/wordml" xmlns:w16du="http://schemas.microsoft.com/office/word/2023/wordml/word16du" xmlns:w16sdtdh="http://schemas.microsoft.com/office/word/2020/wordml/sdtdatahash" xmlns:w16se="http://schemas.microsoft.com/office/word/2015/wordml/symex" xmlns:wpg="http://schemas.microsoft.com/office/word/2010/wordprocessingGroup" xmlns:wpi="http://schemas.microsoft.com/office/word/2010/wordprocessingInk" xmlns:wne="http://schemas.microsoft.com/office/word/2006/wordml" xmlns:wps="http://schemas.microsoft.com/office/word/2010/wordprocessingShape" mc:Ignorable="w14 w15 w16se w16cid w16 w16cex w16sdtdh w16du wp14">
   <w:body>
     <w:p>
       <w:pPr>
@@ -117,6 +117,7 @@
       </w:r>
     </w:p>
     <w:p>
+      <w:bookmarkStart w:id="0" w:name="_Hlk169824285"/>
       <w:r>
         <w:t xml:space="preserve">1. </w:t>
       </w:r>
@@ -215,7 +216,19 @@
       </w:pPr>
       <w:r>
         <w:tab/>
-        <w:t>-Desarrollo de interfaz con HTML, CSS y JAVASCRIPT</w:t>
+        <w:t xml:space="preserve">-Desarrollo de interfaz con </w:t>
+      </w:r>
+      <w:r>
+        <w:t>TypeScript</w:t>
+      </w:r>
+      <w:r>
+        <w:t xml:space="preserve">, </w:t>
+      </w:r>
+      <w:r>
+        <w:t>React</w:t>
+      </w:r>
+      <w:r>
+        <w:t xml:space="preserve"> y JAVASCRIPT</w:t>
       </w:r>
       <w:r>
         <w:t>.</w:t>
@@ -227,7 +240,33 @@
       </w:pPr>
       <w:r>
         <w:tab/>
-        <w:t xml:space="preserve">-Integración de D3.js para la creación de </w:t>
+        <w:t xml:space="preserve">-Integración de </w:t>
+      </w:r>
+      <w:r>
+        <w:t>la librería</w:t>
+      </w:r>
+      <w:r>
+        <w:t xml:space="preserve"> </w:t>
+      </w:r>
+      <w:proofErr w:type="gramStart"/>
+      <w:r>
+        <w:t>Cha</w:t>
+      </w:r>
+      <w:r>
+        <w:t>rt</w:t>
+      </w:r>
+      <w:r>
+        <w:t xml:space="preserve"> </w:t>
+      </w:r>
+      <w:r>
+        <w:t xml:space="preserve"> para</w:t>
+      </w:r>
+      <w:proofErr w:type="gramEnd"/>
+      <w:r>
+        <w:t xml:space="preserve"> la creación de </w:t>
+      </w:r>
+      <w:r>
+        <w:t xml:space="preserve">los </w:t>
       </w:r>
       <w:r>
         <w:t xml:space="preserve">gráficos </w:t>
@@ -244,16 +283,19 @@
         <w:t>-</w:t>
       </w:r>
       <w:r>
-        <w:t>Uso de Node.js para procesos de tiempo real mediante WebSockets con la biblioteca Socket.io</w:t>
-      </w:r>
-      <w:r>
-        <w:t xml:space="preserve"> y con esto poder utilizar los datos de lo que pasa dentro de la unidad</w:t>
-      </w:r>
-      <w:r>
-        <w:t xml:space="preserve"> </w:t>
-      </w:r>
-      <w:r>
-        <w:t>(nombre de la unidad).</w:t>
+        <w:t xml:space="preserve">Uso de Node.js para procesos de tiempo </w:t>
+      </w:r>
+      <w:r>
+        <w:t xml:space="preserve">real </w:t>
+      </w:r>
+      <w:r>
+        <w:t xml:space="preserve">y con esto poder utilizar los datos de lo que pasa dentro de la </w:t>
+      </w:r>
+      <w:r>
+        <w:t>granja vertical</w:t>
+      </w:r>
+      <w:r>
+        <w:t>.</w:t>
       </w:r>
     </w:p>
     <w:p>
@@ -317,7 +359,10 @@
         <w:t xml:space="preserve">dentro </w:t>
       </w:r>
       <w:r>
-        <w:t>de la unidad (nombre de la unidad)</w:t>
+        <w:t xml:space="preserve">de la </w:t>
+      </w:r>
+      <w:r>
+        <w:t>granja vertical</w:t>
       </w:r>
       <w:r>
         <w:t>.</w:t>
@@ -364,7 +409,13 @@
         <w:t>-</w:t>
       </w:r>
       <w:r>
-        <w:t xml:space="preserve">Desarrollo con Python para activar los eventos </w:t>
+        <w:t xml:space="preserve">Desarrollo con </w:t>
+      </w:r>
+      <w:r>
+        <w:t>JavaScript</w:t>
+      </w:r>
+      <w:r>
+        <w:t xml:space="preserve"> para activar los eventos </w:t>
       </w:r>
       <w:r>
         <w:t xml:space="preserve">de los botones que </w:t>
@@ -407,7 +458,21 @@
         <w:rPr>
           <w:color w:val="000000" w:themeColor="text1"/>
         </w:rPr>
-        <w:t>Desarrollar en visual studio.</w:t>
+        <w:t xml:space="preserve">Desarrollar en visual </w:t>
+      </w:r>
+      <w:proofErr w:type="spellStart"/>
+      <w:r>
+        <w:rPr>
+          <w:color w:val="000000" w:themeColor="text1"/>
+        </w:rPr>
+        <w:t>studio</w:t>
+      </w:r>
+      <w:proofErr w:type="spellEnd"/>
+      <w:r>
+        <w:rPr>
+          <w:color w:val="000000" w:themeColor="text1"/>
+        </w:rPr>
+        <w:t>.</w:t>
       </w:r>
     </w:p>
     <w:p>
@@ -600,7 +665,21 @@
         <w:rPr>
           <w:color w:val="000000" w:themeColor="text1"/>
         </w:rPr>
-        <w:t>con funcionalidades en el backend de Laravel para enviar notificaciones por correo electrónico cuando se cumplan ciertas condiciones.</w:t>
+        <w:t xml:space="preserve">con funcionalidades en el </w:t>
+      </w:r>
+      <w:proofErr w:type="spellStart"/>
+      <w:r>
+        <w:rPr>
+          <w:color w:val="000000" w:themeColor="text1"/>
+        </w:rPr>
+        <w:t>backend</w:t>
+      </w:r>
+      <w:proofErr w:type="spellEnd"/>
+      <w:r>
+        <w:rPr>
+          <w:color w:val="000000" w:themeColor="text1"/>
+        </w:rPr>
+        <w:t xml:space="preserve"> de Laravel para enviar notificaciones por correo electrónico cuando se cumplan ciertas condiciones.</w:t>
       </w:r>
     </w:p>
     <w:p>
@@ -722,8 +801,22 @@
       </w:pPr>
       <w:r>
         <w:lastRenderedPageBreak/>
-        <w:t>-Delimitar los colores con código hexadecimal para poder usarlos en las gráficas hechas con D3.js y también usar los mismos colores en los botones para el manejo y cambio de temperatura y humedad de la unidad (nombre de la unidad).</w:t>
-      </w:r>
+        <w:t xml:space="preserve">-Delimitar los colores con código hexadecimal para poder usarlos en las gráficas hechas con </w:t>
+      </w:r>
+      <w:r>
+        <w:t>C</w:t>
+      </w:r>
+      <w:r>
+        <w:t>hart</w:t>
+      </w:r>
+      <w:r>
+        <w:t xml:space="preserve"> y también usar los mismos colores en los botones para el manejo y cambio de temperatura y humedad de </w:t>
+      </w:r>
+      <w:proofErr w:type="gramStart"/>
+      <w:r>
+        <w:t>la .</w:t>
+      </w:r>
+      <w:proofErr w:type="gramEnd"/>
     </w:p>
     <w:p>
       <w:pPr>
@@ -897,7 +990,13 @@
         <w:ind w:left="1410"/>
       </w:pPr>
       <w:r>
-        <w:t>-Desarrollar un inicio de sesión para acceder al sistema de control y monitorización de la unidad (nombre de la unidad) usando Laravel.</w:t>
+        <w:t xml:space="preserve">-Desarrollar un inicio de sesión para acceder al sistema de control y monitorización de la </w:t>
+      </w:r>
+      <w:r>
+        <w:t>granja vertical</w:t>
+      </w:r>
+      <w:r>
+        <w:t xml:space="preserve"> usando Laravel.</w:t>
       </w:r>
     </w:p>
     <w:p>
@@ -914,9 +1013,13 @@
         <w:t>-Autenticar y autorizar contraseñas con tokens para asegurar la integridad del sistema.</w:t>
       </w:r>
     </w:p>
+    <w:bookmarkEnd w:id="0"/>
     <w:p>
       <w:r>
         <w:t>Soporte técnico</w:t>
+      </w:r>
+      <w:r>
+        <w:t xml:space="preserve"> </w:t>
       </w:r>
       <w:r>
         <w:t>(detallar lo que vendrá en todo el manual como requerimiento también</w:t>
@@ -951,7 +1054,7 @@
 </file>
 
 <file path=word/numbering.xml><?xml version="1.0" encoding="utf-8"?>
-<w:numbering xmlns:wpc="http://schemas.microsoft.com/office/word/2010/wordprocessingCanvas" xmlns:cx="http://schemas.microsoft.com/office/drawing/2014/chartex" xmlns:cx1="http://schemas.microsoft.com/office/drawing/2015/9/8/chartex" xmlns:cx2="http://schemas.microsoft.com/office/drawing/2015/10/21/chartex" xmlns:cx3="http://schemas.microsoft.com/office/drawing/2016/5/9/chartex" xmlns:cx4="http://schemas.microsoft.com/office/drawing/2016/5/10/chartex" xmlns:cx5="http://schemas.microsoft.com/office/drawing/2016/5/11/chartex" xmlns:cx6="http://schemas.microsoft.com/office/drawing/2016/5/12/chartex" xmlns:cx7="http://schemas.microsoft.com/office/drawing/2016/5/13/chartex" xmlns:cx8="http://schemas.microsoft.com/office/drawing/2016/5/14/chartex" xmlns:mc="http://schemas.openxmlformats.org/markup-compatibility/2006" xmlns:aink="http://schemas.microsoft.com/office/drawing/2016/ink" xmlns:am3d="http://schemas.microsoft.com/office/drawing/2017/model3d" xmlns:o="urn:schemas-microsoft-com:office:office" xmlns:oel="http://schemas.microsoft.com/office/2019/extlst" xmlns:r="http://schemas.openxmlformats.org/officeDocument/2006/relationships" xmlns:m="http://schemas.openxmlformats.org/officeDocument/2006/math" xmlns:v="urn:schemas-microsoft-com:vml" xmlns:wp14="http://schemas.microsoft.com/office/word/2010/wordprocessingDrawing" xmlns:wp="http://schemas.openxmlformats.org/drawingml/2006/wordprocessingDrawing" xmlns:w10="urn:schemas-microsoft-com:office:word" xmlns:w="http://schemas.openxmlformats.org/wordprocessingml/2006/main" xmlns:w14="http://schemas.microsoft.com/office/word/2010/wordml" xmlns:w15="http://schemas.microsoft.com/office/word/2012/wordml" xmlns:w16cex="http://schemas.microsoft.com/office/word/2018/wordml/cex" xmlns:w16cid="http://schemas.microsoft.com/office/word/2016/wordml/cid" xmlns:w16="http://schemas.microsoft.com/office/word/2018/wordml" xmlns:w16sdtdh="http://schemas.microsoft.com/office/word/2020/wordml/sdtdatahash" xmlns:w16se="http://schemas.microsoft.com/office/word/2015/wordml/symex" xmlns:wpg="http://schemas.microsoft.com/office/word/2010/wordprocessingGroup" xmlns:wpi="http://schemas.microsoft.com/office/word/2010/wordprocessingInk" xmlns:wne="http://schemas.microsoft.com/office/word/2006/wordml" xmlns:wps="http://schemas.microsoft.com/office/word/2010/wordprocessingShape" mc:Ignorable="w14 w15 w16se w16cid w16 w16cex w16sdtdh wp14">
+<w:numbering xmlns:wpc="http://schemas.microsoft.com/office/word/2010/wordprocessingCanvas" xmlns:cx="http://schemas.microsoft.com/office/drawing/2014/chartex" xmlns:cx1="http://schemas.microsoft.com/office/drawing/2015/9/8/chartex" xmlns:cx2="http://schemas.microsoft.com/office/drawing/2015/10/21/chartex" xmlns:cx3="http://schemas.microsoft.com/office/drawing/2016/5/9/chartex" xmlns:cx4="http://schemas.microsoft.com/office/drawing/2016/5/10/chartex" xmlns:cx5="http://schemas.microsoft.com/office/drawing/2016/5/11/chartex" xmlns:cx6="http://schemas.microsoft.com/office/drawing/2016/5/12/chartex" xmlns:cx7="http://schemas.microsoft.com/office/drawing/2016/5/13/chartex" xmlns:cx8="http://schemas.microsoft.com/office/drawing/2016/5/14/chartex" xmlns:mc="http://schemas.openxmlformats.org/markup-compatibility/2006" xmlns:aink="http://schemas.microsoft.com/office/drawing/2016/ink" xmlns:am3d="http://schemas.microsoft.com/office/drawing/2017/model3d" xmlns:o="urn:schemas-microsoft-com:office:office" xmlns:oel="http://schemas.microsoft.com/office/2019/extlst" xmlns:r="http://schemas.openxmlformats.org/officeDocument/2006/relationships" xmlns:m="http://schemas.openxmlformats.org/officeDocument/2006/math" xmlns:v="urn:schemas-microsoft-com:vml" xmlns:wp14="http://schemas.microsoft.com/office/word/2010/wordprocessingDrawing" xmlns:wp="http://schemas.openxmlformats.org/drawingml/2006/wordprocessingDrawing" xmlns:w10="urn:schemas-microsoft-com:office:word" xmlns:w="http://schemas.openxmlformats.org/wordprocessingml/2006/main" xmlns:w14="http://schemas.microsoft.com/office/word/2010/wordml" xmlns:w15="http://schemas.microsoft.com/office/word/2012/wordml" xmlns:w16cex="http://schemas.microsoft.com/office/word/2018/wordml/cex" xmlns:w16cid="http://schemas.microsoft.com/office/word/2016/wordml/cid" xmlns:w16="http://schemas.microsoft.com/office/word/2018/wordml" xmlns:w16du="http://schemas.microsoft.com/office/word/2023/wordml/word16du" xmlns:w16sdtdh="http://schemas.microsoft.com/office/word/2020/wordml/sdtdatahash" xmlns:w16se="http://schemas.microsoft.com/office/word/2015/wordml/symex" xmlns:wpg="http://schemas.microsoft.com/office/word/2010/wordprocessingGroup" xmlns:wpi="http://schemas.microsoft.com/office/word/2010/wordprocessingInk" xmlns:wne="http://schemas.microsoft.com/office/word/2006/wordml" xmlns:wps="http://schemas.microsoft.com/office/word/2010/wordprocessingShape" mc:Ignorable="w14 w15 w16se w16cid w16 w16cex w16sdtdh w16du wp14">
   <w:abstractNum w:abstractNumId="0" w15:restartNumberingAfterBreak="0">
     <w:nsid w:val="54C60A37"/>
     <w:multiLevelType w:val="hybridMultilevel"/>
@@ -1072,7 +1175,7 @@
 </file>
 
 <file path=word/styles.xml><?xml version="1.0" encoding="utf-8"?>
-<w:styles xmlns:mc="http://schemas.openxmlformats.org/markup-compatibility/2006" xmlns:r="http://schemas.openxmlformats.org/officeDocument/2006/relationships" xmlns:w="http://schemas.openxmlformats.org/wordprocessingml/2006/main" xmlns:w14="http://schemas.microsoft.com/office/word/2010/wordml" xmlns:w15="http://schemas.microsoft.com/office/word/2012/wordml" xmlns:w16cex="http://schemas.microsoft.com/office/word/2018/wordml/cex" xmlns:w16cid="http://schemas.microsoft.com/office/word/2016/wordml/cid" xmlns:w16="http://schemas.microsoft.com/office/word/2018/wordml" xmlns:w16sdtdh="http://schemas.microsoft.com/office/word/2020/wordml/sdtdatahash" xmlns:w16se="http://schemas.microsoft.com/office/word/2015/wordml/symex" mc:Ignorable="w14 w15 w16se w16cid w16 w16cex w16sdtdh">
+<w:styles xmlns:mc="http://schemas.openxmlformats.org/markup-compatibility/2006" xmlns:r="http://schemas.openxmlformats.org/officeDocument/2006/relationships" xmlns:w="http://schemas.openxmlformats.org/wordprocessingml/2006/main" xmlns:w14="http://schemas.microsoft.com/office/word/2010/wordml" xmlns:w15="http://schemas.microsoft.com/office/word/2012/wordml" xmlns:w16cex="http://schemas.microsoft.com/office/word/2018/wordml/cex" xmlns:w16cid="http://schemas.microsoft.com/office/word/2016/wordml/cid" xmlns:w16="http://schemas.microsoft.com/office/word/2018/wordml" xmlns:w16du="http://schemas.microsoft.com/office/word/2023/wordml/word16du" xmlns:w16sdtdh="http://schemas.microsoft.com/office/word/2020/wordml/sdtdatahash" xmlns:w16se="http://schemas.microsoft.com/office/word/2015/wordml/symex" mc:Ignorable="w14 w15 w16se w16cid w16 w16cex w16sdtdh w16du">
   <w:docDefaults>
     <w:rPrDefault>
       <w:rPr>

</xml_diff>